<commit_message>
Add REDE stuff & update some descriptions
</commit_message>
<xml_diff>
--- a/CV_Rodrigo_Tadeu_Borcat_pt.docx
+++ b/CV_Rodrigo_Tadeu_Borcat_pt.docx
@@ -206,7 +206,7 @@
           <w:sz w:val="20"/>
           <w:shd w:fill="auto" w:val="clear"/>
         </w:rPr>
-        <w:t xml:space="preserve">Rua Ramão Olavo Saravy Filho, 1095 apto 465 </w:t>
+        <w:t xml:space="preserve">Rua São Miguel, 200 Bl 4 apto 404 </w:t>
       </w:r>
       <w:r>
         <w:rPr>
@@ -228,7 +228,7 @@
           <w:sz w:val="20"/>
           <w:shd w:fill="auto" w:val="clear"/>
         </w:rPr>
-        <w:t xml:space="preserve"> Jardim Miriam, 13098-401, Campinas, SP</w:t>
+        <w:t xml:space="preserve"> Pinheirinho, 13289-330, Vinhedo, SP</w:t>
       </w:r>
     </w:p>
     <w:p>
@@ -328,7 +328,7 @@
           <w:sz w:val="20"/>
           <w:shd w:fill="auto" w:val="clear"/>
         </w:rPr>
-        <w:t xml:space="preserve">Profissional atuante na área de TI desde 2010, focado em desenvolvimento de sistemas e Agile coach. Experiência em diversas áreas como a de pesquisas, telecomunicações, web development e games.</w:t>
+        <w:t xml:space="preserve">Profissional atuante na área de TI desde 2010, focado em liderança técnica, arquitetura de soluções, aplicação práticas de DevOps e disseminação da cultura ágil em diferentes times e empresas. Experiência em diversas áreas como a de pesquisas, desenvolvimento de software em geral e arquitetura de sistemas.</w:t>
       </w:r>
     </w:p>
     <w:p>
@@ -521,7 +521,7 @@
           <w:sz w:val="20"/>
           <w:shd w:fill="auto" w:val="clear"/>
         </w:rPr>
-        <w:t xml:space="preserve">Pós-Graduação em Marketing Digital</w:t>
+        <w:t xml:space="preserve">MBA em Marketing Digital</w:t>
       </w:r>
     </w:p>
     <w:p>
@@ -615,6 +615,7 @@
         <w:jc w:val="left"/>
         <w:rPr>
           <w:rFonts w:ascii="Verdana" w:hAnsi="Verdana" w:cs="Verdana" w:eastAsia="Verdana"/>
+          <w:b/>
           <w:color w:val="auto"/>
           <w:spacing w:val="0"/>
           <w:position w:val="0"/>
@@ -639,6 +640,206 @@
       <w:pPr>
         <w:spacing w:before="0" w:after="0" w:line="240"/>
         <w:ind w:right="0" w:left="0" w:firstLine="0"/>
+        <w:jc w:val="left"/>
+        <w:rPr>
+          <w:rFonts w:ascii="Verdana" w:hAnsi="Verdana" w:cs="Verdana" w:eastAsia="Verdana"/>
+          <w:b/>
+          <w:color w:val="auto"/>
+          <w:spacing w:val="0"/>
+          <w:position w:val="0"/>
+          <w:sz w:val="20"/>
+          <w:shd w:fill="auto" w:val="clear"/>
+        </w:rPr>
+      </w:pPr>
+    </w:p>
+    <w:p>
+      <w:pPr>
+        <w:spacing w:before="0" w:after="0" w:line="240"/>
+        <w:ind w:right="0" w:left="0" w:firstLine="0"/>
+        <w:jc w:val="left"/>
+        <w:rPr>
+          <w:rFonts w:ascii="Verdana" w:hAnsi="Verdana" w:cs="Verdana" w:eastAsia="Verdana"/>
+          <w:color w:val="auto"/>
+          <w:spacing w:val="0"/>
+          <w:position w:val="0"/>
+          <w:sz w:val="20"/>
+          <w:shd w:fill="auto" w:val="clear"/>
+        </w:rPr>
+      </w:pPr>
+      <w:r>
+        <w:rPr>
+          <w:rFonts w:ascii="Verdana" w:hAnsi="Verdana" w:cs="Verdana" w:eastAsia="Verdana"/>
+          <w:b/>
+          <w:color w:val="auto"/>
+          <w:spacing w:val="0"/>
+          <w:position w:val="0"/>
+          <w:sz w:val="20"/>
+          <w:shd w:fill="auto" w:val="clear"/>
+        </w:rPr>
+        <w:t xml:space="preserve">Analista de Sistemas Senior: </w:t>
+      </w:r>
+      <w:r>
+        <w:rPr>
+          <w:rFonts w:ascii="Verdana" w:hAnsi="Verdana" w:cs="Verdana" w:eastAsia="Verdana"/>
+          <w:color w:val="auto"/>
+          <w:spacing w:val="0"/>
+          <w:position w:val="0"/>
+          <w:sz w:val="20"/>
+          <w:shd w:fill="auto" w:val="clear"/>
+        </w:rPr>
+        <w:t xml:space="preserve">Rede</w:t>
+      </w:r>
+    </w:p>
+    <w:p>
+      <w:pPr>
+        <w:spacing w:before="0" w:after="0" w:line="240"/>
+        <w:ind w:right="0" w:left="0" w:firstLine="0"/>
+        <w:jc w:val="left"/>
+        <w:rPr>
+          <w:rFonts w:ascii="Verdana" w:hAnsi="Verdana" w:cs="Verdana" w:eastAsia="Verdana"/>
+          <w:color w:val="auto"/>
+          <w:spacing w:val="0"/>
+          <w:position w:val="0"/>
+          <w:sz w:val="20"/>
+          <w:shd w:fill="auto" w:val="clear"/>
+        </w:rPr>
+      </w:pPr>
+      <w:r>
+        <w:rPr>
+          <w:rFonts w:ascii="Verdana" w:hAnsi="Verdana" w:cs="Verdana" w:eastAsia="Verdana"/>
+          <w:b/>
+          <w:color w:val="auto"/>
+          <w:spacing w:val="0"/>
+          <w:position w:val="0"/>
+          <w:sz w:val="20"/>
+          <w:shd w:fill="auto" w:val="clear"/>
+        </w:rPr>
+        <w:t xml:space="preserve">Período: </w:t>
+      </w:r>
+      <w:r>
+        <w:rPr>
+          <w:rFonts w:ascii="Verdana" w:hAnsi="Verdana" w:cs="Verdana" w:eastAsia="Verdana"/>
+          <w:color w:val="auto"/>
+          <w:spacing w:val="0"/>
+          <w:position w:val="0"/>
+          <w:sz w:val="20"/>
+          <w:shd w:fill="auto" w:val="clear"/>
+        </w:rPr>
+        <w:t xml:space="preserve">julho 2018 até atualmente.</w:t>
+      </w:r>
+    </w:p>
+    <w:p>
+      <w:pPr>
+        <w:spacing w:before="0" w:after="0" w:line="240"/>
+        <w:ind w:right="0" w:left="0" w:firstLine="0"/>
+        <w:jc w:val="both"/>
+        <w:rPr>
+          <w:rFonts w:ascii="Verdana" w:hAnsi="Verdana" w:cs="Verdana" w:eastAsia="Verdana"/>
+          <w:color w:val="auto"/>
+          <w:spacing w:val="0"/>
+          <w:position w:val="0"/>
+          <w:sz w:val="20"/>
+          <w:shd w:fill="auto" w:val="clear"/>
+        </w:rPr>
+      </w:pPr>
+      <w:r>
+        <w:rPr>
+          <w:rFonts w:ascii="Verdana" w:hAnsi="Verdana" w:cs="Verdana" w:eastAsia="Verdana"/>
+          <w:color w:val="auto"/>
+          <w:spacing w:val="0"/>
+          <w:position w:val="0"/>
+          <w:sz w:val="20"/>
+          <w:shd w:fill="auto" w:val="clear"/>
+        </w:rPr>
+        <w:t xml:space="preserve">Atuação como lider técnico de um time de desenvolvedores tendo como atribuições os desenhos da arquitetura de solução, revisão e análise de códigos, manutenção e desenvolvimento de esteiras CI/CD. Soluções desenvolvidas na AWS a fim de prover mais estabilidade, menor custo, resiliência e escalabilidade.</w:t>
+      </w:r>
+    </w:p>
+    <w:p>
+      <w:pPr>
+        <w:spacing w:before="0" w:after="0" w:line="240"/>
+        <w:ind w:right="0" w:left="0" w:firstLine="0"/>
+        <w:jc w:val="both"/>
+        <w:rPr>
+          <w:rFonts w:ascii="Verdana" w:hAnsi="Verdana" w:cs="Verdana" w:eastAsia="Verdana"/>
+          <w:color w:val="auto"/>
+          <w:spacing w:val="0"/>
+          <w:position w:val="0"/>
+          <w:sz w:val="20"/>
+          <w:shd w:fill="auto" w:val="clear"/>
+        </w:rPr>
+      </w:pPr>
+    </w:p>
+    <w:p>
+      <w:pPr>
+        <w:spacing w:before="0" w:after="0" w:line="240"/>
+        <w:ind w:right="0" w:left="0" w:firstLine="0"/>
+        <w:jc w:val="both"/>
+        <w:rPr>
+          <w:rFonts w:ascii="Verdana" w:hAnsi="Verdana" w:cs="Verdana" w:eastAsia="Verdana"/>
+          <w:color w:val="auto"/>
+          <w:spacing w:val="0"/>
+          <w:position w:val="0"/>
+          <w:sz w:val="20"/>
+          <w:shd w:fill="auto" w:val="clear"/>
+        </w:rPr>
+      </w:pPr>
+      <w:r>
+        <w:rPr>
+          <w:rFonts w:ascii="Verdana" w:hAnsi="Verdana" w:cs="Verdana" w:eastAsia="Verdana"/>
+          <w:color w:val="auto"/>
+          <w:spacing w:val="0"/>
+          <w:position w:val="0"/>
+          <w:sz w:val="20"/>
+          <w:shd w:fill="auto" w:val="clear"/>
+        </w:rPr>
+        <w:t xml:space="preserve">Foi escopo da equipe a criação de uma carteira digital customizavel pelo cliente, orquestração da solução do fluxo transacional envolvendo terminais de um novo banco digital (ITI) e criação de uma plataforma única para integração dos serviços REDE e clientes no e-commerce.</w:t>
+      </w:r>
+    </w:p>
+    <w:p>
+      <w:pPr>
+        <w:spacing w:before="0" w:after="0" w:line="240"/>
+        <w:ind w:right="0" w:left="0" w:firstLine="0"/>
+        <w:jc w:val="both"/>
+        <w:rPr>
+          <w:rFonts w:ascii="Verdana" w:hAnsi="Verdana" w:cs="Verdana" w:eastAsia="Verdana"/>
+          <w:color w:val="auto"/>
+          <w:spacing w:val="0"/>
+          <w:position w:val="0"/>
+          <w:sz w:val="20"/>
+          <w:shd w:fill="auto" w:val="clear"/>
+        </w:rPr>
+      </w:pPr>
+    </w:p>
+    <w:p>
+      <w:pPr>
+        <w:spacing w:before="0" w:after="0" w:line="240"/>
+        <w:ind w:right="0" w:left="0" w:firstLine="0"/>
+        <w:jc w:val="both"/>
+        <w:rPr>
+          <w:rFonts w:ascii="Verdana" w:hAnsi="Verdana" w:cs="Verdana" w:eastAsia="Verdana"/>
+          <w:color w:val="auto"/>
+          <w:spacing w:val="0"/>
+          <w:position w:val="0"/>
+          <w:sz w:val="20"/>
+          <w:shd w:fill="auto" w:val="clear"/>
+        </w:rPr>
+      </w:pPr>
+      <w:r>
+        <w:rPr>
+          <w:rFonts w:ascii="Verdana" w:hAnsi="Verdana" w:cs="Verdana" w:eastAsia="Verdana"/>
+          <w:color w:val="auto"/>
+          <w:spacing w:val="0"/>
+          <w:position w:val="0"/>
+          <w:sz w:val="20"/>
+          <w:shd w:fill="auto" w:val="clear"/>
+        </w:rPr>
+        <w:t xml:space="preserve">Forte participação na propagação do ágil na comunidade e melhorias contínuas em OKR's pré definidos para melhor qualidade de desenvolvimento.</w:t>
+      </w:r>
+    </w:p>
+    <w:p>
+      <w:pPr>
+        <w:spacing w:before="0" w:after="0" w:line="240"/>
+        <w:ind w:right="0" w:left="0" w:firstLine="0"/>
         <w:jc w:val="both"/>
         <w:rPr>
           <w:rFonts w:ascii="Verdana" w:hAnsi="Verdana" w:cs="Verdana" w:eastAsia="Verdana"/>
@@ -720,99 +921,6 @@
       <w:r>
         <w:rPr>
           <w:rFonts w:ascii="Verdana" w:hAnsi="Verdana" w:cs="Verdana" w:eastAsia="Verdana"/>
-          <w:color w:val="auto"/>
-          <w:spacing w:val="0"/>
-          <w:position w:val="0"/>
-          <w:sz w:val="20"/>
-          <w:shd w:fill="auto" w:val="clear"/>
-        </w:rPr>
-        <w:t xml:space="preserve">Desenvolvimento de uma ferramenta de testes capaz de realizar testes de carga em uma conferência via SIP através do uso de SIPr e SIPp. Trabalho em diversas aplicações utilizando tecnologias como JavaScript, AngularJS, React/Redux, Java/JSP - Também exercendo trabalho no backend em um webservice via REST que se comunica com diferentes APIs usando EJB ou Spring frameworks.</w:t>
-      </w:r>
-    </w:p>
-    <w:p>
-      <w:pPr>
-        <w:spacing w:before="0" w:after="0" w:line="240"/>
-        <w:ind w:right="0" w:left="0" w:firstLine="0"/>
-        <w:jc w:val="both"/>
-        <w:rPr>
-          <w:rFonts w:ascii="Verdana" w:hAnsi="Verdana" w:cs="Verdana" w:eastAsia="Verdana"/>
-          <w:color w:val="auto"/>
-          <w:spacing w:val="0"/>
-          <w:position w:val="0"/>
-          <w:sz w:val="20"/>
-          <w:shd w:fill="auto" w:val="clear"/>
-        </w:rPr>
-      </w:pPr>
-    </w:p>
-    <w:p>
-      <w:pPr>
-        <w:spacing w:before="0" w:after="0" w:line="240"/>
-        <w:ind w:right="0" w:left="0" w:firstLine="0"/>
-        <w:jc w:val="both"/>
-        <w:rPr>
-          <w:rFonts w:ascii="Verdana" w:hAnsi="Verdana" w:cs="Verdana" w:eastAsia="Verdana"/>
-          <w:color w:val="auto"/>
-          <w:spacing w:val="0"/>
-          <w:position w:val="0"/>
-          <w:sz w:val="20"/>
-          <w:shd w:fill="auto" w:val="clear"/>
-        </w:rPr>
-      </w:pPr>
-      <w:r>
-        <w:rPr>
-          <w:rFonts w:ascii="Verdana" w:hAnsi="Verdana" w:cs="Verdana" w:eastAsia="Verdana"/>
-          <w:color w:val="auto"/>
-          <w:spacing w:val="0"/>
-          <w:position w:val="0"/>
-          <w:sz w:val="20"/>
-          <w:shd w:fill="auto" w:val="clear"/>
-        </w:rPr>
-        <w:t xml:space="preserve">Participei ativamente de uma migração de um grande cliente do modelo waterfall para um Agile, auxiliando e mentorando eles, exercitando assim papéis de Scrum Master e Product Owner.</w:t>
-      </w:r>
-    </w:p>
-    <w:p>
-      <w:pPr>
-        <w:spacing w:before="0" w:after="0" w:line="240"/>
-        <w:ind w:right="0" w:left="0" w:firstLine="0"/>
-        <w:jc w:val="both"/>
-        <w:rPr>
-          <w:rFonts w:ascii="Verdana" w:hAnsi="Verdana" w:cs="Verdana" w:eastAsia="Verdana"/>
-          <w:color w:val="auto"/>
-          <w:spacing w:val="0"/>
-          <w:position w:val="0"/>
-          <w:sz w:val="20"/>
-          <w:shd w:fill="auto" w:val="clear"/>
-        </w:rPr>
-      </w:pPr>
-      <w:r>
-        <w:rPr>
-          <w:rFonts w:ascii="Verdana" w:hAnsi="Verdana" w:cs="Verdana" w:eastAsia="Verdana"/>
-          <w:color w:val="auto"/>
-          <w:spacing w:val="0"/>
-          <w:position w:val="0"/>
-          <w:sz w:val="20"/>
-          <w:shd w:fill="auto" w:val="clear"/>
-        </w:rPr>
-        <w:t xml:space="preserve">Também faz parte de minhas atribuições mentorar novos contratados e liderar um pequeno time, ajudando eles a aprender as tecnologias utilizadas e crescer profissionalmente.</w:t>
-      </w:r>
-    </w:p>
-    <w:p>
-      <w:pPr>
-        <w:spacing w:before="0" w:after="0" w:line="240"/>
-        <w:ind w:right="0" w:left="0" w:firstLine="0"/>
-        <w:jc w:val="both"/>
-        <w:rPr>
-          <w:rFonts w:ascii="Verdana" w:hAnsi="Verdana" w:cs="Verdana" w:eastAsia="Verdana"/>
-          <w:color w:val="auto"/>
-          <w:spacing w:val="0"/>
-          <w:position w:val="0"/>
-          <w:sz w:val="20"/>
-          <w:shd w:fill="auto" w:val="clear"/>
-        </w:rPr>
-      </w:pPr>
-      <w:r>
-        <w:rPr>
-          <w:rFonts w:ascii="Verdana" w:hAnsi="Verdana" w:cs="Verdana" w:eastAsia="Verdana"/>
           <w:b/>
           <w:color w:val="auto"/>
           <w:spacing w:val="0"/>
@@ -831,7 +939,111 @@
           <w:sz w:val="20"/>
           <w:shd w:fill="auto" w:val="clear"/>
         </w:rPr>
-        <w:t xml:space="preserve"> junho de 2013 até atualmente.</w:t>
+        <w:t xml:space="preserve"> junho de 2013 até julho 2018.</w:t>
+      </w:r>
+    </w:p>
+    <w:p>
+      <w:pPr>
+        <w:spacing w:before="0" w:after="0" w:line="240"/>
+        <w:ind w:right="0" w:left="0" w:firstLine="0"/>
+        <w:jc w:val="both"/>
+        <w:rPr>
+          <w:rFonts w:ascii="Verdana" w:hAnsi="Verdana" w:cs="Verdana" w:eastAsia="Verdana"/>
+          <w:color w:val="auto"/>
+          <w:spacing w:val="0"/>
+          <w:position w:val="0"/>
+          <w:sz w:val="20"/>
+          <w:shd w:fill="auto" w:val="clear"/>
+        </w:rPr>
+      </w:pPr>
+      <w:r>
+        <w:rPr>
+          <w:rFonts w:ascii="Verdana" w:hAnsi="Verdana" w:cs="Verdana" w:eastAsia="Verdana"/>
+          <w:color w:val="auto"/>
+          <w:spacing w:val="0"/>
+          <w:position w:val="0"/>
+          <w:sz w:val="20"/>
+          <w:shd w:fill="auto" w:val="clear"/>
+        </w:rPr>
+        <w:t xml:space="preserve">Atuação em diversas aplicações utilizando tecnologias como JavaScript, AngularJS, React/Redux, Java/JSP - Criação e manutenção de RESTful APIs usando EJB ou Spring frameworks. </w:t>
+      </w:r>
+      <w:r>
+        <w:rPr>
+          <w:rFonts w:ascii="Verdana" w:hAnsi="Verdana" w:cs="Verdana" w:eastAsia="Verdana"/>
+          <w:color w:val="auto"/>
+          <w:spacing w:val="0"/>
+          <w:position w:val="0"/>
+          <w:sz w:val="20"/>
+          <w:shd w:fill="auto" w:val="clear"/>
+        </w:rPr>
+        <w:t xml:space="preserve">Desenvolvimento de uma ferramenta de testes capaz de realizar testes de carga em uma conferência via SIP através do uso de SIPr e SIPp. </w:t>
+      </w:r>
+    </w:p>
+    <w:p>
+      <w:pPr>
+        <w:spacing w:before="0" w:after="0" w:line="240"/>
+        <w:ind w:right="0" w:left="0" w:firstLine="0"/>
+        <w:jc w:val="both"/>
+        <w:rPr>
+          <w:rFonts w:ascii="Verdana" w:hAnsi="Verdana" w:cs="Verdana" w:eastAsia="Verdana"/>
+          <w:color w:val="auto"/>
+          <w:spacing w:val="0"/>
+          <w:position w:val="0"/>
+          <w:sz w:val="20"/>
+          <w:shd w:fill="auto" w:val="clear"/>
+        </w:rPr>
+      </w:pPr>
+    </w:p>
+    <w:p>
+      <w:pPr>
+        <w:spacing w:before="0" w:after="0" w:line="240"/>
+        <w:ind w:right="0" w:left="0" w:firstLine="0"/>
+        <w:jc w:val="both"/>
+        <w:rPr>
+          <w:rFonts w:ascii="Verdana" w:hAnsi="Verdana" w:cs="Verdana" w:eastAsia="Verdana"/>
+          <w:color w:val="auto"/>
+          <w:spacing w:val="0"/>
+          <w:position w:val="0"/>
+          <w:sz w:val="20"/>
+          <w:shd w:fill="auto" w:val="clear"/>
+        </w:rPr>
+      </w:pPr>
+      <w:r>
+        <w:rPr>
+          <w:rFonts w:ascii="Verdana" w:hAnsi="Verdana" w:cs="Verdana" w:eastAsia="Verdana"/>
+          <w:color w:val="auto"/>
+          <w:spacing w:val="0"/>
+          <w:position w:val="0"/>
+          <w:sz w:val="20"/>
+          <w:shd w:fill="auto" w:val="clear"/>
+        </w:rPr>
+        <w:t xml:space="preserve">Forte participação na migração de um grande cliente do modelo waterfall para um Agile, auxiliando e mentorando os membros da equipe, exercitando assim, papéis de Scrum Master e Product Owner.</w:t>
+      </w:r>
+    </w:p>
+    <w:p>
+      <w:pPr>
+        <w:spacing w:before="0" w:after="0" w:line="240"/>
+        <w:ind w:right="0" w:left="0" w:firstLine="0"/>
+        <w:jc w:val="both"/>
+        <w:rPr>
+          <w:rFonts w:ascii="Verdana" w:hAnsi="Verdana" w:cs="Verdana" w:eastAsia="Verdana"/>
+          <w:color w:val="auto"/>
+          <w:spacing w:val="0"/>
+          <w:position w:val="0"/>
+          <w:sz w:val="20"/>
+          <w:shd w:fill="auto" w:val="clear"/>
+        </w:rPr>
+      </w:pPr>
+      <w:r>
+        <w:rPr>
+          <w:rFonts w:ascii="Verdana" w:hAnsi="Verdana" w:cs="Verdana" w:eastAsia="Verdana"/>
+          <w:color w:val="auto"/>
+          <w:spacing w:val="0"/>
+          <w:position w:val="0"/>
+          <w:sz w:val="20"/>
+          <w:shd w:fill="auto" w:val="clear"/>
+        </w:rPr>
+        <w:t xml:space="preserve">Também fez parte de minhas atribuições mentorar novos contratados e liderar um time multidisciplinar de desenvolvedores e QAs, os ajudando a aplicar as tecnologias utilizadas no projeto e crescimento profissional.</w:t>
       </w:r>
     </w:p>
     <w:p>
@@ -904,32 +1116,6 @@
       <w:r>
         <w:rPr>
           <w:rFonts w:ascii="Verdana" w:hAnsi="Verdana" w:cs="Verdana" w:eastAsia="Verdana"/>
-          <w:color w:val="auto"/>
-          <w:spacing w:val="0"/>
-          <w:position w:val="0"/>
-          <w:sz w:val="20"/>
-          <w:shd w:fill="auto" w:val="clear"/>
-        </w:rPr>
-        <w:t xml:space="preserve">Desenvolvimento de três games em HTML5 utilizando tecnologias como JavaScript, Node.js, KineticJS, CoffeeScript, UnderscoreJS, Backbone, Mongo e Redis. Nesse projeto pude aprender conceitos de Game Design e trabalhar mais na arquitetura do produto. Utilizávamos metodologia ágil SCRUM. </w:t>
-      </w:r>
-    </w:p>
-    <w:p>
-      <w:pPr>
-        <w:spacing w:before="0" w:after="0" w:line="240"/>
-        <w:ind w:right="0" w:left="0" w:firstLine="0"/>
-        <w:jc w:val="left"/>
-        <w:rPr>
-          <w:rFonts w:ascii="Verdana" w:hAnsi="Verdana" w:cs="Verdana" w:eastAsia="Verdana"/>
-          <w:color w:val="auto"/>
-          <w:spacing w:val="0"/>
-          <w:position w:val="0"/>
-          <w:sz w:val="20"/>
-          <w:shd w:fill="auto" w:val="clear"/>
-        </w:rPr>
-      </w:pPr>
-      <w:r>
-        <w:rPr>
-          <w:rFonts w:ascii="Verdana" w:hAnsi="Verdana" w:cs="Verdana" w:eastAsia="Verdana"/>
           <w:b/>
           <w:color w:val="auto"/>
           <w:spacing w:val="0"/>
@@ -955,42 +1141,68 @@
       <w:pPr>
         <w:spacing w:before="0" w:after="0" w:line="240"/>
         <w:ind w:right="0" w:left="0" w:firstLine="0"/>
-        <w:jc w:val="left"/>
-        <w:rPr>
-          <w:rFonts w:ascii="Verdana" w:hAnsi="Verdana" w:cs="Verdana" w:eastAsia="Verdana"/>
-          <w:color w:val="auto"/>
-          <w:spacing w:val="0"/>
-          <w:position w:val="0"/>
-          <w:sz w:val="20"/>
-          <w:shd w:fill="auto" w:val="clear"/>
-        </w:rPr>
-      </w:pPr>
-    </w:p>
-    <w:p>
-      <w:pPr>
-        <w:spacing w:before="0" w:after="0" w:line="240"/>
-        <w:ind w:right="0" w:left="0" w:firstLine="0"/>
-        <w:jc w:val="left"/>
-        <w:rPr>
-          <w:rFonts w:ascii="Verdana" w:hAnsi="Verdana" w:cs="Verdana" w:eastAsia="Verdana"/>
-          <w:color w:val="auto"/>
-          <w:spacing w:val="0"/>
-          <w:position w:val="0"/>
-          <w:sz w:val="20"/>
-          <w:shd w:fill="auto" w:val="clear"/>
-        </w:rPr>
-      </w:pPr>
-      <w:r>
-        <w:rPr>
-          <w:rFonts w:ascii="Verdana" w:hAnsi="Verdana" w:cs="Verdana" w:eastAsia="Verdana"/>
-          <w:b/>
-          <w:color w:val="auto"/>
-          <w:spacing w:val="0"/>
-          <w:position w:val="0"/>
-          <w:sz w:val="20"/>
-          <w:shd w:fill="auto" w:val="clear"/>
-        </w:rPr>
-        <w:t xml:space="preserve">Estágio / Especialista em Desenvolvimento de Software: </w:t>
+        <w:jc w:val="both"/>
+        <w:rPr>
+          <w:rFonts w:ascii="Verdana" w:hAnsi="Verdana" w:cs="Verdana" w:eastAsia="Verdana"/>
+          <w:color w:val="auto"/>
+          <w:spacing w:val="0"/>
+          <w:position w:val="0"/>
+          <w:sz w:val="20"/>
+          <w:shd w:fill="auto" w:val="clear"/>
+        </w:rPr>
+      </w:pPr>
+      <w:r>
+        <w:rPr>
+          <w:rFonts w:ascii="Verdana" w:hAnsi="Verdana" w:cs="Verdana" w:eastAsia="Verdana"/>
+          <w:color w:val="auto"/>
+          <w:spacing w:val="0"/>
+          <w:position w:val="0"/>
+          <w:sz w:val="20"/>
+          <w:shd w:fill="auto" w:val="clear"/>
+        </w:rPr>
+        <w:t xml:space="preserve">Desenvolvimento de três games em HTML5 utilizando tecnologias como JavaScript, Node.js, KineticJS, CoffeeScript, UnderscoreJS, Backbone, MongoDB e Redis. Nesse projeto pude aprender conceitos de Game Design e trabalhar mais na arquitetura do produto. Utilizávamos metodologia ágil SCRUM. </w:t>
+      </w:r>
+    </w:p>
+    <w:p>
+      <w:pPr>
+        <w:spacing w:before="0" w:after="0" w:line="240"/>
+        <w:ind w:right="0" w:left="0" w:firstLine="0"/>
+        <w:jc w:val="left"/>
+        <w:rPr>
+          <w:rFonts w:ascii="Verdana" w:hAnsi="Verdana" w:cs="Verdana" w:eastAsia="Verdana"/>
+          <w:color w:val="auto"/>
+          <w:spacing w:val="0"/>
+          <w:position w:val="0"/>
+          <w:sz w:val="20"/>
+          <w:shd w:fill="auto" w:val="clear"/>
+        </w:rPr>
+      </w:pPr>
+    </w:p>
+    <w:p>
+      <w:pPr>
+        <w:spacing w:before="0" w:after="0" w:line="240"/>
+        <w:ind w:right="0" w:left="0" w:firstLine="0"/>
+        <w:jc w:val="left"/>
+        <w:rPr>
+          <w:rFonts w:ascii="Verdana" w:hAnsi="Verdana" w:cs="Verdana" w:eastAsia="Verdana"/>
+          <w:color w:val="auto"/>
+          <w:spacing w:val="0"/>
+          <w:position w:val="0"/>
+          <w:sz w:val="20"/>
+          <w:shd w:fill="auto" w:val="clear"/>
+        </w:rPr>
+      </w:pPr>
+      <w:r>
+        <w:rPr>
+          <w:rFonts w:ascii="Verdana" w:hAnsi="Verdana" w:cs="Verdana" w:eastAsia="Verdana"/>
+          <w:b/>
+          <w:color w:val="auto"/>
+          <w:spacing w:val="0"/>
+          <w:position w:val="0"/>
+          <w:sz w:val="20"/>
+          <w:shd w:fill="auto" w:val="clear"/>
+        </w:rPr>
+        <w:t xml:space="preserve">Especialista em Desenvolvimento de Software: </w:t>
       </w:r>
       <w:r>
         <w:rPr>
@@ -1008,32 +1220,6 @@
       <w:pPr>
         <w:spacing w:before="0" w:after="0" w:line="240"/>
         <w:ind w:right="0" w:left="0" w:firstLine="0"/>
-        <w:jc w:val="both"/>
-        <w:rPr>
-          <w:rFonts w:ascii="Verdana" w:hAnsi="Verdana" w:cs="Verdana" w:eastAsia="Verdana"/>
-          <w:color w:val="auto"/>
-          <w:spacing w:val="0"/>
-          <w:position w:val="0"/>
-          <w:sz w:val="20"/>
-          <w:shd w:fill="auto" w:val="clear"/>
-        </w:rPr>
-      </w:pPr>
-      <w:r>
-        <w:rPr>
-          <w:rFonts w:ascii="Verdana" w:hAnsi="Verdana" w:cs="Verdana" w:eastAsia="Verdana"/>
-          <w:color w:val="auto"/>
-          <w:spacing w:val="0"/>
-          <w:position w:val="0"/>
-          <w:sz w:val="20"/>
-          <w:shd w:fill="auto" w:val="clear"/>
-        </w:rPr>
-        <w:t xml:space="preserve">Desenvolvimento de um Softswitch(VOIP) em C++, Solid Database(IBM), Java/JSP, e Corba, em que aprofundei meus conhecimentos em protocolos e arquiteturas de telecomunicações. Atuava desde o levantamento/análise de requisitos diretamente com os clientes para posterior criação da documentação de requisitos até o desenvolvimento de novas features e bug fixing. Participação ativamente na automatização de testes para o sistema. Utilizávamos metodologia ágil SCRUM. </w:t>
-      </w:r>
-    </w:p>
-    <w:p>
-      <w:pPr>
-        <w:spacing w:before="0" w:after="0" w:line="240"/>
-        <w:ind w:right="0" w:left="0" w:firstLine="0"/>
         <w:jc w:val="left"/>
         <w:rPr>
           <w:rFonts w:ascii="Verdana" w:hAnsi="Verdana" w:cs="Verdana" w:eastAsia="Verdana"/>
@@ -1072,6 +1258,32 @@
       <w:pPr>
         <w:spacing w:before="0" w:after="0" w:line="240"/>
         <w:ind w:right="0" w:left="0" w:firstLine="0"/>
+        <w:jc w:val="both"/>
+        <w:rPr>
+          <w:rFonts w:ascii="Verdana" w:hAnsi="Verdana" w:cs="Verdana" w:eastAsia="Verdana"/>
+          <w:color w:val="auto"/>
+          <w:spacing w:val="0"/>
+          <w:position w:val="0"/>
+          <w:sz w:val="20"/>
+          <w:shd w:fill="auto" w:val="clear"/>
+        </w:rPr>
+      </w:pPr>
+      <w:r>
+        <w:rPr>
+          <w:rFonts w:ascii="Verdana" w:hAnsi="Verdana" w:cs="Verdana" w:eastAsia="Verdana"/>
+          <w:color w:val="auto"/>
+          <w:spacing w:val="0"/>
+          <w:position w:val="0"/>
+          <w:sz w:val="20"/>
+          <w:shd w:fill="auto" w:val="clear"/>
+        </w:rPr>
+        <w:t xml:space="preserve">Desenvolvimento de um Softswitch(VOIP) em C++, utilizando Solid Database(IBM), Java/JSP, e Corba, no qual aprofundei meus conhecimentos em protocolos e arquiteturas de telecomunicações. Atuava desde o levantamento/análise de requisitos diretamente com os clientes para posterior criação da documentação de requisitos até o desenvolvimento de novas features e bug fixing. Participação na automatização de testes para o sistema. Utilizávamos metodologia ágil SCRUM. </w:t>
+      </w:r>
+    </w:p>
+    <w:p>
+      <w:pPr>
+        <w:spacing w:before="0" w:after="0" w:line="240"/>
+        <w:ind w:right="0" w:left="0" w:firstLine="0"/>
         <w:jc w:val="left"/>
         <w:rPr>
           <w:rFonts w:ascii="Verdana" w:hAnsi="Verdana" w:cs="Verdana" w:eastAsia="Verdana"/>
@@ -1140,7 +1352,18 @@
           <w:sz w:val="20"/>
           <w:shd w:fill="auto" w:val="clear"/>
         </w:rPr>
-        <w:t xml:space="preserve"> Embrapa Instrumentação Agropecuária </w:t>
+        <w:t xml:space="preserve"> Embrapa Instrumenta</w:t>
+      </w:r>
+      <w:r>
+        <w:rPr>
+          <w:rFonts w:ascii="Verdana" w:hAnsi="Verdana" w:cs="Verdana" w:eastAsia="Verdana"/>
+          <w:color w:val="auto"/>
+          <w:spacing w:val="0"/>
+          <w:position w:val="0"/>
+          <w:sz w:val="20"/>
+          <w:shd w:fill="auto" w:val="clear"/>
+        </w:rPr>
+        <w:t xml:space="preserve">ção Agropecuária </w:t>
       </w:r>
       <w:r>
         <w:rPr>
@@ -1162,7 +1385,18 @@
           <w:sz w:val="20"/>
           <w:shd w:fill="auto" w:val="clear"/>
         </w:rPr>
-        <w:t xml:space="preserve"> São Carlos </w:t>
+        <w:t xml:space="preserve"> S</w:t>
+      </w:r>
+      <w:r>
+        <w:rPr>
+          <w:rFonts w:ascii="Verdana" w:hAnsi="Verdana" w:cs="Verdana" w:eastAsia="Verdana"/>
+          <w:color w:val="auto"/>
+          <w:spacing w:val="0"/>
+          <w:position w:val="0"/>
+          <w:sz w:val="20"/>
+          <w:shd w:fill="auto" w:val="clear"/>
+        </w:rPr>
+        <w:t xml:space="preserve">ão Carlos </w:t>
       </w:r>
       <w:r>
         <w:rPr>
@@ -1191,6 +1425,44 @@
       <w:pPr>
         <w:spacing w:before="0" w:after="0" w:line="240"/>
         <w:ind w:right="0" w:left="0" w:firstLine="0"/>
+        <w:jc w:val="both"/>
+        <w:rPr>
+          <w:rFonts w:ascii="Verdana" w:hAnsi="Verdana" w:cs="Verdana" w:eastAsia="Verdana"/>
+          <w:color w:val="auto"/>
+          <w:spacing w:val="0"/>
+          <w:position w:val="0"/>
+          <w:sz w:val="20"/>
+          <w:shd w:fill="auto" w:val="clear"/>
+        </w:rPr>
+      </w:pPr>
+      <w:r>
+        <w:rPr>
+          <w:rFonts w:ascii="Verdana" w:hAnsi="Verdana" w:cs="Verdana" w:eastAsia="Verdana"/>
+          <w:b/>
+          <w:color w:val="auto"/>
+          <w:spacing w:val="0"/>
+          <w:position w:val="0"/>
+          <w:sz w:val="20"/>
+          <w:shd w:fill="auto" w:val="clear"/>
+        </w:rPr>
+        <w:t xml:space="preserve">Período:</w:t>
+      </w:r>
+      <w:r>
+        <w:rPr>
+          <w:rFonts w:ascii="Verdana" w:hAnsi="Verdana" w:cs="Verdana" w:eastAsia="Verdana"/>
+          <w:color w:val="auto"/>
+          <w:spacing w:val="0"/>
+          <w:position w:val="0"/>
+          <w:sz w:val="20"/>
+          <w:shd w:fill="auto" w:val="clear"/>
+        </w:rPr>
+        <w:t xml:space="preserve"> abril a dezembro de 2010.</w:t>
+      </w:r>
+    </w:p>
+    <w:p>
+      <w:pPr>
+        <w:spacing w:before="0" w:after="0" w:line="240"/>
+        <w:ind w:right="0" w:left="0" w:firstLine="0"/>
         <w:jc w:val="left"/>
         <w:rPr>
           <w:rFonts w:ascii="Verdana" w:hAnsi="Verdana" w:cs="Verdana" w:eastAsia="Verdana"/>
@@ -1253,29 +1525,6 @@
           <w:shd w:fill="auto" w:val="clear"/>
         </w:rPr>
       </w:pPr>
-      <w:r>
-        <w:rPr>
-          <w:rFonts w:ascii="Verdana" w:hAnsi="Verdana" w:cs="Verdana" w:eastAsia="Verdana"/>
-          <w:b/>
-          <w:color w:val="auto"/>
-          <w:spacing w:val="0"/>
-          <w:position w:val="0"/>
-          <w:sz w:val="20"/>
-          <w:shd w:fill="auto" w:val="clear"/>
-        </w:rPr>
-        <w:t xml:space="preserve">Período:</w:t>
-      </w:r>
-      <w:r>
-        <w:rPr>
-          <w:rFonts w:ascii="Verdana" w:hAnsi="Verdana" w:cs="Verdana" w:eastAsia="Verdana"/>
-          <w:color w:val="auto"/>
-          <w:spacing w:val="0"/>
-          <w:position w:val="0"/>
-          <w:sz w:val="20"/>
-          <w:shd w:fill="auto" w:val="clear"/>
-        </w:rPr>
-        <w:t xml:space="preserve"> abril a dezembro de 2010.</w:t>
-      </w:r>
     </w:p>
     <w:p>
       <w:pPr>
@@ -1453,220 +1702,17 @@
           <w:shd w:fill="auto" w:val="clear"/>
         </w:rPr>
       </w:pPr>
-    </w:p>
-    <w:p>
-      <w:pPr>
-        <w:spacing w:before="0" w:after="0" w:line="240"/>
-        <w:ind w:right="0" w:left="0" w:firstLine="0"/>
-        <w:jc w:val="left"/>
-        <w:rPr>
-          <w:rFonts w:ascii="Verdana" w:hAnsi="Verdana" w:cs="Verdana" w:eastAsia="Verdana"/>
-          <w:color w:val="auto"/>
-          <w:spacing w:val="0"/>
-          <w:position w:val="0"/>
-          <w:sz w:val="20"/>
-          <w:shd w:fill="auto" w:val="clear"/>
-        </w:rPr>
-      </w:pPr>
-    </w:p>
-    <w:p>
-      <w:pPr>
-        <w:spacing w:before="0" w:after="0" w:line="240"/>
-        <w:ind w:right="0" w:left="0" w:firstLine="0"/>
-        <w:jc w:val="left"/>
-        <w:rPr>
-          <w:rFonts w:ascii="Verdana" w:hAnsi="Verdana" w:cs="Verdana" w:eastAsia="Verdana"/>
-          <w:b/>
-          <w:color w:val="auto"/>
-          <w:spacing w:val="0"/>
-          <w:position w:val="0"/>
-          <w:sz w:val="20"/>
-          <w:shd w:fill="auto" w:val="clear"/>
-        </w:rPr>
-      </w:pPr>
-      <w:r>
-        <w:rPr>
-          <w:rFonts w:ascii="Verdana" w:hAnsi="Verdana" w:cs="Verdana" w:eastAsia="Verdana"/>
-          <w:b/>
-          <w:color w:val="auto"/>
-          <w:spacing w:val="0"/>
-          <w:position w:val="0"/>
-          <w:sz w:val="20"/>
-          <w:shd w:fill="auto" w:val="clear"/>
-        </w:rPr>
-        <w:t xml:space="preserve">Conhecimento avançado em:</w:t>
-      </w:r>
-    </w:p>
-    <w:p>
-      <w:pPr>
-        <w:spacing w:before="0" w:after="0" w:line="240"/>
-        <w:ind w:right="0" w:left="0" w:firstLine="0"/>
-        <w:jc w:val="both"/>
-        <w:rPr>
-          <w:rFonts w:ascii="Verdana" w:hAnsi="Verdana" w:cs="Verdana" w:eastAsia="Verdana"/>
-          <w:color w:val="000000"/>
-          <w:spacing w:val="0"/>
-          <w:position w:val="0"/>
-          <w:sz w:val="20"/>
-          <w:shd w:fill="FFFFFF" w:val="clear"/>
-        </w:rPr>
-      </w:pPr>
-      <w:r>
-        <w:rPr>
-          <w:rFonts w:ascii="Verdana" w:hAnsi="Verdana" w:cs="Verdana" w:eastAsia="Verdana"/>
-          <w:color w:val="000000"/>
-          <w:spacing w:val="0"/>
-          <w:position w:val="0"/>
-          <w:sz w:val="20"/>
-          <w:shd w:fill="FFFFFF" w:val="clear"/>
-        </w:rPr>
-        <w:t xml:space="preserve">Java, JavaScript, CoffeeScript, AngularJS, React/Redux, Shell Script, JSP, HTML5, Android.</w:t>
-      </w:r>
-    </w:p>
-    <w:p>
-      <w:pPr>
-        <w:spacing w:before="0" w:after="0" w:line="240"/>
-        <w:ind w:right="0" w:left="0" w:firstLine="0"/>
-        <w:jc w:val="both"/>
-        <w:rPr>
-          <w:rFonts w:ascii="Verdana" w:hAnsi="Verdana" w:cs="Verdana" w:eastAsia="Verdana"/>
-          <w:color w:val="000000"/>
-          <w:spacing w:val="0"/>
-          <w:position w:val="0"/>
-          <w:sz w:val="20"/>
-          <w:shd w:fill="FFFFFF" w:val="clear"/>
-        </w:rPr>
-      </w:pPr>
-      <w:r>
-        <w:rPr>
-          <w:rFonts w:ascii="Verdana" w:hAnsi="Verdana" w:cs="Verdana" w:eastAsia="Verdana"/>
-          <w:color w:val="000000"/>
-          <w:spacing w:val="0"/>
-          <w:position w:val="0"/>
-          <w:sz w:val="20"/>
-          <w:shd w:fill="FFFFFF" w:val="clear"/>
-        </w:rPr>
-        <w:t xml:space="preserve">Databases: MySQL, Oracle, Microsoft SQL server, Solid(IBM), PostgreSQL, MongoDB, Redis.</w:t>
-      </w:r>
-    </w:p>
-    <w:p>
-      <w:pPr>
-        <w:spacing w:before="0" w:after="0" w:line="240"/>
-        <w:ind w:right="0" w:left="0" w:firstLine="0"/>
-        <w:jc w:val="both"/>
-        <w:rPr>
-          <w:rFonts w:ascii="Verdana" w:hAnsi="Verdana" w:cs="Verdana" w:eastAsia="Verdana"/>
-          <w:color w:val="000000"/>
-          <w:spacing w:val="0"/>
-          <w:position w:val="0"/>
-          <w:sz w:val="20"/>
-          <w:shd w:fill="FFFFFF" w:val="clear"/>
-        </w:rPr>
-      </w:pPr>
-      <w:r>
-        <w:rPr>
-          <w:rFonts w:ascii="Verdana" w:hAnsi="Verdana" w:cs="Verdana" w:eastAsia="Verdana"/>
-          <w:color w:val="000000"/>
-          <w:spacing w:val="0"/>
-          <w:position w:val="0"/>
-          <w:sz w:val="20"/>
-          <w:shd w:fill="FFFFFF" w:val="clear"/>
-        </w:rPr>
-        <w:t xml:space="preserve">Application Servers: Tomcat, NodeJS, Wildfly.</w:t>
-      </w:r>
-    </w:p>
-    <w:p>
-      <w:pPr>
-        <w:spacing w:before="0" w:after="0" w:line="240"/>
-        <w:ind w:right="0" w:left="0" w:firstLine="0"/>
-        <w:jc w:val="both"/>
-        <w:rPr>
-          <w:rFonts w:ascii="Verdana" w:hAnsi="Verdana" w:cs="Verdana" w:eastAsia="Verdana"/>
-          <w:color w:val="000000"/>
-          <w:spacing w:val="0"/>
-          <w:position w:val="0"/>
-          <w:sz w:val="20"/>
-          <w:shd w:fill="FFFFFF" w:val="clear"/>
-        </w:rPr>
-      </w:pPr>
-      <w:r>
-        <w:rPr>
-          <w:rFonts w:ascii="Verdana" w:hAnsi="Verdana" w:cs="Verdana" w:eastAsia="Verdana"/>
-          <w:color w:val="000000"/>
-          <w:spacing w:val="0"/>
-          <w:position w:val="0"/>
-          <w:sz w:val="20"/>
-          <w:shd w:fill="FFFFFF" w:val="clear"/>
-        </w:rPr>
-        <w:t xml:space="preserve">OS: Linux, Windows.</w:t>
-      </w:r>
-    </w:p>
-    <w:p>
-      <w:pPr>
-        <w:spacing w:before="0" w:after="0" w:line="240"/>
-        <w:ind w:right="0" w:left="0" w:firstLine="0"/>
-        <w:jc w:val="both"/>
-        <w:rPr>
-          <w:rFonts w:ascii="Verdana" w:hAnsi="Verdana" w:cs="Verdana" w:eastAsia="Verdana"/>
-          <w:color w:val="000000"/>
-          <w:spacing w:val="0"/>
-          <w:position w:val="0"/>
-          <w:sz w:val="20"/>
-          <w:shd w:fill="FFFFFF" w:val="clear"/>
-        </w:rPr>
-      </w:pPr>
-      <w:r>
-        <w:rPr>
-          <w:rFonts w:ascii="Verdana" w:hAnsi="Verdana" w:cs="Verdana" w:eastAsia="Verdana"/>
-          <w:color w:val="000000"/>
-          <w:spacing w:val="0"/>
-          <w:position w:val="0"/>
-          <w:sz w:val="20"/>
-          <w:shd w:fill="FFFFFF" w:val="clear"/>
-        </w:rPr>
-        <w:t xml:space="preserve">Telecommunication: SIP, SIPp, SIPr, wireshark/tcpdump.</w:t>
-      </w:r>
-    </w:p>
-    <w:p>
-      <w:pPr>
-        <w:spacing w:before="0" w:after="0" w:line="240"/>
-        <w:ind w:right="0" w:left="0" w:firstLine="0"/>
-        <w:jc w:val="left"/>
-        <w:rPr>
-          <w:rFonts w:ascii="Verdana" w:hAnsi="Verdana" w:cs="Verdana" w:eastAsia="Verdana"/>
-          <w:color w:val="auto"/>
-          <w:spacing w:val="0"/>
-          <w:position w:val="0"/>
-          <w:sz w:val="20"/>
-          <w:shd w:fill="auto" w:val="clear"/>
-        </w:rPr>
-      </w:pPr>
-      <w:r>
-        <w:rPr>
-          <w:rFonts w:ascii="Verdana" w:hAnsi="Verdana" w:cs="Verdana" w:eastAsia="Verdana"/>
-          <w:color w:val="000000"/>
-          <w:spacing w:val="0"/>
-          <w:position w:val="0"/>
-          <w:sz w:val="20"/>
-          <w:shd w:fill="FFFFFF" w:val="clear"/>
-        </w:rPr>
-        <w:t xml:space="preserve">Version Control: SVN, GIT e Perforce.</w:t>
-      </w:r>
-    </w:p>
-    <w:p>
-      <w:pPr>
-        <w:spacing w:before="0" w:after="0" w:line="240"/>
-        <w:ind w:right="0" w:left="0" w:firstLine="0"/>
-        <w:jc w:val="left"/>
-        <w:rPr>
-          <w:rFonts w:ascii="Verdana" w:hAnsi="Verdana" w:cs="Verdana" w:eastAsia="Verdana"/>
-          <w:color w:val="auto"/>
-          <w:spacing w:val="0"/>
-          <w:position w:val="0"/>
-          <w:sz w:val="20"/>
-          <w:shd w:fill="auto" w:val="clear"/>
-        </w:rPr>
-      </w:pPr>
+      <w:r>
+        <w:rPr>
+          <w:rFonts w:ascii="Verdana" w:hAnsi="Verdana" w:cs="Verdana" w:eastAsia="Verdana"/>
+          <w:color w:val="auto"/>
+          <w:spacing w:val="0"/>
+          <w:position w:val="0"/>
+          <w:sz w:val="20"/>
+          <w:shd w:fill="auto" w:val="clear"/>
+        </w:rPr>
+        <w:t xml:space="preserve">Architecting on AWS - AWS</w:t>
+      </w:r>
     </w:p>
     <w:p>
       <w:pPr>

</xml_diff>